<commit_message>
Upload. dia 1 a les 14:28
</commit_message>
<xml_diff>
--- a/Propuesta proyecto V1.docx
+++ b/Propuesta proyecto V1.docx
@@ -153,8 +153,6 @@
         </w:rPr>
         <w:t>Introducció</w:t>
       </w:r>
-      <w:bookmarkStart w:id="0" w:name="_GoBack"/>
-      <w:bookmarkEnd w:id="0"/>
       <w:proofErr w:type="spellEnd"/>
     </w:p>
     <w:p>
@@ -5416,6 +5414,28 @@
           <w:lang w:eastAsia="es-ES"/>
         </w:rPr>
       </w:pPr>
+      <w:proofErr w:type="spellStart"/>
+      <w:r>
+        <w:rPr>
+          <w:rFonts w:ascii="Times New Roman" w:eastAsia="Times New Roman" w:hAnsi="Times New Roman" w:cs="Times New Roman"/>
+          <w:b/>
+          <w:color w:val="FF0000"/>
+          <w:sz w:val="24"/>
+          <w:szCs w:val="24"/>
+          <w:lang w:eastAsia="es-ES"/>
+        </w:rPr>
+        <w:t>Optional</w:t>
+      </w:r>
+      <w:proofErr w:type="spellEnd"/>
+      <w:r>
+        <w:rPr>
+          <w:rFonts w:ascii="Times New Roman" w:eastAsia="Times New Roman" w:hAnsi="Times New Roman" w:cs="Times New Roman"/>
+          <w:sz w:val="24"/>
+          <w:szCs w:val="24"/>
+          <w:lang w:eastAsia="es-ES"/>
+        </w:rPr>
+        <w:t xml:space="preserve">: </w:t>
+      </w:r>
       <w:r>
         <w:rPr>
           <w:rFonts w:ascii="Times New Roman" w:eastAsia="Times New Roman" w:hAnsi="Times New Roman" w:cs="Times New Roman"/>
@@ -5489,6 +5509,8 @@
         </w:rPr>
         <w:t>2x Placa de control L298N</w:t>
       </w:r>
+      <w:bookmarkStart w:id="0" w:name="_GoBack"/>
+      <w:bookmarkEnd w:id="0"/>
     </w:p>
     <w:p>
       <w:pPr>

</xml_diff>